<commit_message>
Partie rapport UML + diagramme activité + séquence. Intégration partie Berdoz sur PPT. A relire et a corriger
</commit_message>
<xml_diff>
--- a/Documentation/partie_valentin_a_integrer.docx
+++ b/Documentation/partie_valentin_a_integrer.docx
@@ -12,7 +12,28 @@
     </w:p>
     <w:p>
       <w:r>
-        <w:t xml:space="preserve">Le diagramme d’activité représenter les différents scénarios du lancement du programme jusqu'à être connecté et authentifié (logué) sur le serveur.  </w:t>
+        <w:t>Ce</w:t>
+      </w:r>
+      <w:r>
+        <w:t xml:space="preserve"> diagramme d’activité</w:t>
+      </w:r>
+      <w:r>
+        <w:t xml:space="preserve"> permet de</w:t>
+      </w:r>
+      <w:r>
+        <w:t xml:space="preserve"> représenter les différents scénarios </w:t>
+      </w:r>
+      <w:r>
+        <w:t>depuis le</w:t>
+      </w:r>
+      <w:r>
+        <w:t xml:space="preserve"> lancement du programme jusqu'à </w:t>
+      </w:r>
+      <w:r>
+        <w:t>ce que l’ont soit</w:t>
+      </w:r>
+      <w:r>
+        <w:t xml:space="preserve"> connecté et authentifié (logué) sur le serveur.  </w:t>
       </w:r>
     </w:p>
     <w:p>
@@ -39,7 +60,7 @@
                     </pic:cNvPicPr>
                   </pic:nvPicPr>
                   <pic:blipFill>
-                    <a:blip r:embed="rId5" cstate="print"/>
+                    <a:blip r:embed="rId6" cstate="print"/>
                     <a:srcRect/>
                     <a:stretch>
                       <a:fillRect/>
@@ -118,7 +139,13 @@
     </w:p>
     <w:p>
       <w:r>
-        <w:t>L’utilisateur (via l’interface) graphique, décide de créer un compte sur le serveur. L’action sur le bouton « créer compte » fait appel au contrôleur qui envoie les informations pour créer le nouveau compte. Le message formaté circule via le réseau pour afin arriver sur le contrôleur du coté serveur.   Le contrôleur va ensuite transférer l’intégralité du message au d</w:t>
+        <w:t xml:space="preserve">L’utilisateur (via l’interface) graphique, décide de créer un compte sur le serveur. L’action sur le bouton « créer compte » fait appel au contrôleur qui envoie les informations pour créer le nouveau compte. Le message formaté circule via le réseau pour </w:t>
+      </w:r>
+      <w:r>
+        <w:t>enfin</w:t>
+      </w:r>
+      <w:r>
+        <w:t xml:space="preserve"> arriver sur le contrôleur du coté serveur.   Le contrôleur va ensuite transférer l’intégralité du message au d</w:t>
       </w:r>
       <w:r>
         <w:t xml:space="preserve">écodeur </w:t>
@@ -138,7 +165,13 @@
     </w:p>
     <w:p>
       <w:r>
-        <w:t>Le décodeur va décomposer le message et reconnaître sa signification. Celui-ci va comprendre qu’il faut ajouter un utilisateur (</w:t>
+        <w:t xml:space="preserve">Le décodeur va </w:t>
+      </w:r>
+      <w:r>
+        <w:t xml:space="preserve">ensuite </w:t>
+      </w:r>
+      <w:r>
+        <w:t>décomposer le message et reconnaître sa signification. Celui-ci va comprendre qu’il faut ajouter un utilisateur (</w:t>
       </w:r>
       <w:r>
         <w:rPr>
@@ -161,14 +194,12 @@
       <w:r>
         <w:t xml:space="preserve"> à l’aide de la classe </w:t>
       </w:r>
-      <w:proofErr w:type="spellStart"/>
       <w:r>
         <w:rPr>
           <w:i/>
         </w:rPr>
         <w:t>DataBase</w:t>
       </w:r>
-      <w:proofErr w:type="spellEnd"/>
       <w:r>
         <w:t>.</w:t>
       </w:r>
@@ -232,7 +263,7 @@
                     </pic:cNvPicPr>
                   </pic:nvPicPr>
                   <pic:blipFill>
-                    <a:blip r:embed="rId6" cstate="print"/>
+                    <a:blip r:embed="rId7" cstate="print"/>
                     <a:srcRect/>
                     <a:stretch>
                       <a:fillRect/>
@@ -370,112 +401,398 @@
         <w:rPr>
           <w:i/>
         </w:rPr>
-        <w:t xml:space="preserve">Server, Controller, </w:t>
-      </w:r>
-      <w:proofErr w:type="spellStart"/>
-      <w:r>
-        <w:rPr>
-          <w:i/>
-        </w:rPr>
+        <w:t>Server, Controller, Decoder, AbstractServerStatus, MessageServerStatus, EnumServerStatus</w:t>
+      </w:r>
+      <w:r>
+        <w:t>.</w:t>
+      </w:r>
+    </w:p>
+    <w:p>
+      <w:pPr>
+        <w:pStyle w:val="Titre3"/>
+      </w:pPr>
+      <w:r>
+        <w:t>Server</w:t>
+      </w:r>
+    </w:p>
+    <w:p>
+      <w:r>
+        <w:t>Cette classe permet représenter un serveur basique.</w:t>
+      </w:r>
+      <w:r>
+        <w:t xml:space="preserve"> Elle permet à des clients de se connecter. Un thread principal est en attente de connexion. A chaque nouvelle demande, un thread est crée ainsi qu’un nouveau contrôleur pour cette connexion.</w:t>
+      </w:r>
+      <w:r>
+        <w:t xml:space="preserve"> La gestion complète du client est confiée au thread.</w:t>
+      </w:r>
+    </w:p>
+    <w:p>
+      <w:r>
+        <w:t xml:space="preserve">Cette mise en attente de connexion est effectuée à l’aide de la classe Java </w:t>
+      </w:r>
+      <w:r>
+        <w:rPr>
+          <w:i/>
+        </w:rPr>
+        <w:t>ServerSocket</w:t>
+      </w:r>
+      <w:r>
+        <w:rPr>
+          <w:i/>
+        </w:rPr>
+        <w:t xml:space="preserve">. </w:t>
+      </w:r>
+      <w:r>
+        <w:t>Celle-ci associe à chaque nouvelle connexion un socket pour communiquer avec le client.</w:t>
+      </w:r>
+    </w:p>
+    <w:p>
+      <w:r>
+        <w:t xml:space="preserve">Les différentes </w:t>
+      </w:r>
+      <w:r>
+        <w:t>connexions</w:t>
+      </w:r>
+      <w:r>
+        <w:t xml:space="preserve"> sont </w:t>
+      </w:r>
+      <w:r>
+        <w:t>indexées</w:t>
+      </w:r>
+      <w:r>
+        <w:t xml:space="preserve"> à l’aide d’</w:t>
+      </w:r>
+      <w:r>
+        <w:t>un ID unique. Afin de faire le lien entre le contrôleur et l’ID de connexion, une table de hachage</w:t>
+      </w:r>
+      <w:r>
+        <w:t xml:space="preserve"> (</w:t>
+      </w:r>
+      <w:r>
+        <w:rPr>
+          <w:i/>
+        </w:rPr>
+        <w:t>HashMap</w:t>
+      </w:r>
+      <w:r>
+        <w:t>)</w:t>
+      </w:r>
+      <w:r>
+        <w:t xml:space="preserve"> est utilisée. L’ID est utilisé comme clé et l’instance du contrôleur comme donnée.</w:t>
+      </w:r>
+    </w:p>
+    <w:p>
+      <w:r>
+        <w:t>La classe est considérée comme un « modèle ». Ce modèle est susceptible d’émettre des messages de type « AbstractServerStatus ».</w:t>
+      </w:r>
+    </w:p>
+    <w:p>
+      <w:pPr>
+        <w:pStyle w:val="Titre3"/>
+      </w:pPr>
+      <w:r>
+        <w:t>Controller</w:t>
+      </w:r>
+    </w:p>
+    <w:p>
+      <w:r>
+        <w:t xml:space="preserve">C’est le contrôleur pour chaque connexion. Celui-ci (par le biais d’un thread) permet de récupérer les messages du client. </w:t>
+      </w:r>
+      <w:r>
+        <w:t>Cette classe</w:t>
+      </w:r>
+      <w:r>
+        <w:t xml:space="preserve"> fournit également</w:t>
+      </w:r>
+      <w:r>
+        <w:t xml:space="preserve"> </w:t>
+      </w:r>
+      <w:r>
+        <w:t>une méthode permettant d’envoyer de simples chaînes de caractère au client.</w:t>
+      </w:r>
+    </w:p>
+    <w:p>
+      <w:pPr>
+        <w:pStyle w:val="Titre3"/>
+      </w:pPr>
+      <w:r>
         <w:t>Decoder</w:t>
       </w:r>
-      <w:proofErr w:type="spellEnd"/>
-      <w:r>
-        <w:rPr>
-          <w:i/>
-        </w:rPr>
-        <w:t xml:space="preserve">, </w:t>
-      </w:r>
-      <w:proofErr w:type="spellStart"/>
-      <w:r>
-        <w:rPr>
-          <w:i/>
-        </w:rPr>
+    </w:p>
+    <w:p>
+      <w:r>
+        <w:t xml:space="preserve">Est une classe abstraite permettant de décoder un message. Le protocole doit être défini par les classes utilisatrices. Concrètement, la méthode </w:t>
+      </w:r>
+      <w:r>
+        <w:rPr>
+          <w:i/>
+        </w:rPr>
+        <w:t>decode(string)</w:t>
+      </w:r>
+      <w:r>
+        <w:t xml:space="preserve"> doit être implémentée.</w:t>
+      </w:r>
+    </w:p>
+    <w:p>
+      <w:pPr>
+        <w:pStyle w:val="Titre3"/>
+      </w:pPr>
+      <w:r>
         <w:t>AbstractServerStatus</w:t>
       </w:r>
-      <w:proofErr w:type="spellEnd"/>
-      <w:r>
-        <w:rPr>
-          <w:i/>
-        </w:rPr>
-        <w:t xml:space="preserve">, </w:t>
-      </w:r>
-      <w:proofErr w:type="spellStart"/>
-      <w:r>
-        <w:rPr>
-          <w:i/>
-        </w:rPr>
-        <w:t>MessageServerStatus</w:t>
-      </w:r>
-      <w:proofErr w:type="spellEnd"/>
-      <w:r>
-        <w:rPr>
-          <w:i/>
-        </w:rPr>
-        <w:t xml:space="preserve">, </w:t>
-      </w:r>
-      <w:proofErr w:type="spellStart"/>
+    </w:p>
+    <w:p>
+      <w:r>
+        <w:t>Il est possible d’utiliser cette classe afin d’ajouter différents messages du serveur. (En cas d’ajout de fonctionnalités par exemple)</w:t>
+      </w:r>
+      <w:r>
+        <w:t xml:space="preserve">. Celui-ci est composé d’un </w:t>
+      </w:r>
       <w:r>
         <w:rPr>
           <w:i/>
         </w:rPr>
         <w:t>EnumServerStatus</w:t>
       </w:r>
-      <w:proofErr w:type="spellEnd"/>
-      <w:r>
+      <w:r>
+        <w:t xml:space="preserve"> afin d’indiquer le type de message. Cette classe permet en outre d’implémenter une architecture MVC sur le serveur. C'est-à-dire afficher les messages sur une console, un panneau graphique, etc.</w:t>
+      </w:r>
+    </w:p>
+    <w:p/>
+    <w:p/>
+    <w:p>
+      <w:pPr>
+        <w:pStyle w:val="Titre2"/>
+      </w:pPr>
+      <w:r>
+        <w:t>Package killerbox</w:t>
+      </w:r>
+    </w:p>
+    <w:p>
+      <w:r>
+        <w:t xml:space="preserve">La classe principale de se package est </w:t>
+      </w:r>
+      <w:r>
+        <w:rPr>
+          <w:i/>
+        </w:rPr>
+        <w:t>KillerBoxServer</w:t>
+      </w:r>
+      <w:r>
+        <w:rPr>
+          <w:i/>
+        </w:rPr>
         <w:t>.</w:t>
       </w:r>
+      <w:r>
+        <w:t xml:space="preserve"> Les différentes classes se contentes entre autre d’utiliser les services du package </w:t>
+      </w:r>
+      <w:r>
+        <w:rPr>
+          <w:i/>
+        </w:rPr>
+        <w:t>network</w:t>
+      </w:r>
+      <w:r>
+        <w:rPr>
+          <w:i/>
+        </w:rPr>
+        <w:t xml:space="preserve"> </w:t>
+      </w:r>
+      <w:r>
+        <w:t>et d’implémenter des méthodes supplémentaires.</w:t>
+      </w:r>
     </w:p>
     <w:p>
       <w:pPr>
         <w:pStyle w:val="Titre3"/>
       </w:pPr>
       <w:r>
+        <w:t>KillerBoxServer</w:t>
+      </w:r>
+    </w:p>
+    <w:p>
+      <w:r>
+        <w:t xml:space="preserve">Cette classe </w:t>
+      </w:r>
+      <w:r>
+        <w:t xml:space="preserve">permet de gérer </w:t>
+      </w:r>
+      <w:r>
+        <w:t>les fonctionnalités supplémentaires</w:t>
+      </w:r>
+      <w:r>
+        <w:t xml:space="preserve"> de la classe </w:t>
+      </w:r>
+      <w:r>
+        <w:rPr>
+          <w:i/>
+        </w:rPr>
         <w:t>Server</w:t>
       </w:r>
-    </w:p>
-    <w:p>
-      <w:r>
-        <w:t>Cette classe permet représenter un serveur basique.</w:t>
-      </w:r>
-      <w:r>
-        <w:t xml:space="preserve"> Elle permet à des clients de se connecter. Un thread principal est en attente de connexion. A chaque nouvelle demande, un thread est crée ainsi qu’un nouveau contrôleur pour cette connexion.</w:t>
-      </w:r>
-      <w:r>
-        <w:t xml:space="preserve"> La gestion complète du client est confiée au thread.</w:t>
-      </w:r>
-    </w:p>
-    <w:p>
-      <w:r>
-        <w:t xml:space="preserve">Les différentes </w:t>
-      </w:r>
-      <w:r>
-        <w:t>connexions</w:t>
-      </w:r>
-      <w:r>
-        <w:t xml:space="preserve"> sont </w:t>
-      </w:r>
-      <w:r>
-        <w:t>indexées</w:t>
-      </w:r>
-      <w:r>
-        <w:t xml:space="preserve"> à l’aide d’</w:t>
-      </w:r>
-      <w:r>
-        <w:t>un ID unique. Afin de faire le lien entre le contrôleur et l’ID de connexion, une table de hachage est utilisée. L’ID est utilisé comme clé et l’instance du contrôleur comme donnée.</w:t>
-      </w:r>
-    </w:p>
-    <w:p>
-      <w:r>
-        <w:t>La classe est considérée comme un « modèle ». Ce modèle est susceptible d’émettre des messages de type « </w:t>
-      </w:r>
-      <w:proofErr w:type="spellStart"/>
-      <w:r>
-        <w:t>AbstractServerStatus</w:t>
-      </w:r>
-      <w:proofErr w:type="spellEnd"/>
-      <w:r>
-        <w:t> ».</w:t>
+      <w:r>
+        <w:rPr>
+          <w:i/>
+        </w:rPr>
+        <w:t xml:space="preserve">. </w:t>
+      </w:r>
+      <w:r>
+        <w:t>Comme par exemple la gestion des nom</w:t>
+      </w:r>
+      <w:r>
+        <w:t>s</w:t>
+      </w:r>
+      <w:r>
+        <w:t xml:space="preserve"> d’utili</w:t>
+      </w:r>
+      <w:r>
+        <w:t xml:space="preserve">sateur et la gestion des parties ou encore de la gestion de la base de </w:t>
+      </w:r>
+      <w:r>
+        <w:t>données</w:t>
+      </w:r>
+      <w:r>
+        <w:t>.</w:t>
+      </w:r>
+    </w:p>
+    <w:p>
+      <w:r>
+        <w:t>Elle permet par exemple de broadcaster uniquement certains joueurs d’une partie, ou j’ajouter une connexion en tant que connexion authentifiée. (Apte à participer à un jeu, accéder à son compte, etc.)</w:t>
+      </w:r>
+      <w:r>
+        <w:t xml:space="preserve">. Alors que la classe </w:t>
+      </w:r>
+      <w:r>
+        <w:rPr>
+          <w:i/>
+        </w:rPr>
+        <w:t>Server</w:t>
+      </w:r>
+      <w:r>
+        <w:rPr>
+          <w:i/>
+        </w:rPr>
+        <w:t xml:space="preserve"> </w:t>
+      </w:r>
+      <w:r>
+        <w:t>se contentait d’associer de simples ID à une connexion, le serveur de KillerBox ajoute une couche supplémentaire en y greffant la notion de nom d’</w:t>
+      </w:r>
+      <w:r>
+        <w:t xml:space="preserve">utilisateur. Une table de hachage est </w:t>
+      </w:r>
+      <w:r>
+        <w:t>utilisée</w:t>
+      </w:r>
+      <w:r>
+        <w:t xml:space="preserve"> pour associer les noms d’utilisateur au contrôleur.</w:t>
+      </w:r>
+    </w:p>
+    <w:p>
+      <w:r>
+        <w:t xml:space="preserve">La responsabilité de la gestion des parties est confiée à la classe </w:t>
+      </w:r>
+      <w:r>
+        <w:rPr>
+          <w:i/>
+        </w:rPr>
+        <w:t>GameList</w:t>
+      </w:r>
+      <w:r>
+        <w:rPr>
+          <w:i/>
+        </w:rPr>
+        <w:t xml:space="preserve"> </w:t>
+      </w:r>
+      <w:r>
+        <w:t>présentée un peu plus loin.</w:t>
+      </w:r>
+    </w:p>
+    <w:p>
+      <w:r>
+        <w:t xml:space="preserve">Les méthodes permettant d’accéder à la base de données sont implémentées dans la classe </w:t>
+      </w:r>
+      <w:r>
+        <w:rPr>
+          <w:i/>
+        </w:rPr>
+        <w:t>DataBase</w:t>
+      </w:r>
+      <w:r>
+        <w:t>.</w:t>
+      </w:r>
+    </w:p>
+    <w:p>
+      <w:r>
+        <w:t xml:space="preserve">On pourrait se poser la question « Pourquoi une composition entre </w:t>
+      </w:r>
+      <w:r>
+        <w:rPr>
+          <w:i/>
+        </w:rPr>
+        <w:t>KillerBoxServer</w:t>
+      </w:r>
+      <w:r>
+        <w:t xml:space="preserve"> et </w:t>
+      </w:r>
+      <w:r>
+        <w:rPr>
+          <w:i/>
+        </w:rPr>
+        <w:t>Server</w:t>
+      </w:r>
+      <w:r>
+        <w:t xml:space="preserve"> et pas une généralisation ? » Ce choix tout à fait discutable du moment qu’on peut affirmer d’un serveur KillerBox EST UN serveur.</w:t>
+      </w:r>
+      <w:r>
+        <w:t xml:space="preserve">  La composition est été finalement été retenue étant donné que la classe </w:t>
+      </w:r>
+      <w:r>
+        <w:rPr>
+          <w:i/>
+        </w:rPr>
+        <w:t>Server</w:t>
+      </w:r>
+      <w:r>
+        <w:rPr>
+          <w:i/>
+        </w:rPr>
+        <w:t xml:space="preserve"> </w:t>
+      </w:r>
+      <w:r>
+        <w:t xml:space="preserve"> est un thread à part entière effectuant des actions bien déterminées tout en générant des messages pour informer par exemple des observateurs de l’objet. Dans le cas d’un héritage notre classe </w:t>
+      </w:r>
+      <w:r>
+        <w:rPr>
+          <w:i/>
+        </w:rPr>
+        <w:t>KillerBox</w:t>
+      </w:r>
+      <w:r>
+        <w:rPr>
+          <w:i/>
+        </w:rPr>
+        <w:t xml:space="preserve">Server </w:t>
+      </w:r>
+      <w:r>
+        <w:t xml:space="preserve">aurait hérité du type </w:t>
+      </w:r>
+      <w:r>
+        <w:rPr>
+          <w:i/>
+        </w:rPr>
+        <w:t>Runnable</w:t>
+      </w:r>
+      <w:r>
+        <w:t xml:space="preserve"> ce que nous ne voulions pas. </w:t>
+      </w:r>
+      <w:r>
+        <w:t>L’application du MVC aurait également posé problème dans le sens ou un classe dérivée aurait dû observer les messages générés par sa super-classe</w:t>
+      </w:r>
+      <w:r>
+        <w:t>, c'est-à-dire lui-même.</w:t>
+      </w:r>
+      <w:r>
+        <w:t xml:space="preserve"> Certains architectes software conseillent aussi de préférer la composition à la généralisation lorsque la question se pose.</w:t>
       </w:r>
     </w:p>
     <w:p>
@@ -483,24 +800,46 @@
         <w:pStyle w:val="Titre3"/>
       </w:pPr>
       <w:r>
-        <w:t>Controller</w:t>
-      </w:r>
-    </w:p>
-    <w:p>
-      <w:r>
-        <w:t xml:space="preserve">C’est le contrôleur pour chaque connexion. Celui-ci (par le biais d’un thread) permet de récupérer les messages du client. </w:t>
-      </w:r>
-      <w:r>
-        <w:t>Cette classe</w:t>
-      </w:r>
-      <w:r>
-        <w:t xml:space="preserve"> fournit également</w:t>
+        <w:t>KillerBoxController</w:t>
+      </w:r>
+    </w:p>
+    <w:p>
+      <w:r>
+        <w:t>Représente une connexion entre un client et le serveur KillerBox. Cette classe dérive la classe Controller du package network et ajoute divers message prédéfinis à envoyer au client.</w:t>
+      </w:r>
+    </w:p>
+    <w:p>
+      <w:pPr>
+        <w:pStyle w:val="Titre3"/>
+      </w:pPr>
+      <w:r>
+        <w:t>KillerBoxDecoder</w:t>
       </w:r>
       <w:r>
         <w:t xml:space="preserve"> </w:t>
       </w:r>
-      <w:r>
-        <w:t>une méthode permettant d’envoyer de simples chaînes de caractère au client.</w:t>
+    </w:p>
+    <w:p>
+      <w:r>
+        <w:t xml:space="preserve">Implémente le protocole d’échange et implémentant la méthode </w:t>
+      </w:r>
+      <w:r>
+        <w:rPr>
+          <w:i/>
+        </w:rPr>
+        <w:t xml:space="preserve">decode(String) </w:t>
+      </w:r>
+      <w:r>
+        <w:t xml:space="preserve">de la classe abstraite </w:t>
+      </w:r>
+      <w:r>
+        <w:rPr>
+          <w:i/>
+        </w:rPr>
+        <w:t>Decoder</w:t>
+      </w:r>
+      <w:r>
+        <w:t>.</w:t>
       </w:r>
     </w:p>
     <w:p>
@@ -508,29 +847,39 @@
         <w:pStyle w:val="Titre3"/>
       </w:pPr>
       <w:r>
-        <w:t>Decoder</w:t>
-      </w:r>
-    </w:p>
-    <w:p>
-      <w:r>
-        <w:t xml:space="preserve">Est une classe abstraite permettant de décoder un message. Le protocole doit être défini par les classes utilisatrices. Concrètement, la méthode </w:t>
-      </w:r>
-      <w:proofErr w:type="gramStart"/>
-      <w:r>
-        <w:rPr>
-          <w:i/>
-        </w:rPr>
-        <w:t>decode(</w:t>
-      </w:r>
-      <w:proofErr w:type="gramEnd"/>
-      <w:r>
-        <w:rPr>
-          <w:i/>
-        </w:rPr>
-        <w:t>string)</w:t>
-      </w:r>
-      <w:r>
-        <w:t xml:space="preserve"> doit être implémentée.</w:t>
+        <w:lastRenderedPageBreak/>
+        <w:t>GameList</w:t>
+      </w:r>
+    </w:p>
+    <w:p>
+      <w:r>
+        <w:t xml:space="preserve">Cette classe permet de représenter une liste de parties. Les parties (classe </w:t>
+      </w:r>
+      <w:r>
+        <w:rPr>
+          <w:i/>
+        </w:rPr>
+        <w:t>Game</w:t>
+      </w:r>
+      <w:r>
+        <w:t xml:space="preserve">) </w:t>
+      </w:r>
+      <w:r>
+        <w:t xml:space="preserve">peuvent se trouver dans deux listes différentes. En cours ou en attente. Les seules parties en attentes sont </w:t>
+      </w:r>
+      <w:r>
+        <w:t>diffusées</w:t>
+      </w:r>
+      <w:r>
+        <w:t xml:space="preserve"> aux clients, ainsi il n’est pas possible de rejoindre une partie en cours.</w:t>
+      </w:r>
+    </w:p>
+    <w:p>
+      <w:r>
+        <w:t>La classe fourni différentes méthodes pour créer, démarrer ou supprimer une partie. Elle permet également de retourner différentes informations sur tel ou tel partie.</w:t>
+      </w:r>
+      <w:r>
+        <w:t xml:space="preserve"> A chaque partie créée, celle-ci se voit attribuée un ID unique ainsi qu’un créateur (Nom d’utilisateur du créateur de la partie).</w:t>
       </w:r>
     </w:p>
     <w:p>
@@ -538,9 +887,50 @@
         <w:pStyle w:val="Titre3"/>
       </w:pPr>
       <w:r>
-        <w:t>AbstractServerStatus</w:t>
-      </w:r>
-    </w:p>
+        <w:t>Game</w:t>
+      </w:r>
+    </w:p>
+    <w:p>
+      <w:r>
+        <w:t xml:space="preserve">Représente une partie. Une partie est caractérisée par un numéro unique ainsi qu’un </w:t>
+      </w:r>
+      <w:r>
+        <w:t>créateur. Le</w:t>
+      </w:r>
+      <w:r>
+        <w:t xml:space="preserve"> type de la partie est également indiqué (Tous VS Tous ou par équipe). Il est possible d’ajouter, supprimer divers joueurs dans la partie.</w:t>
+      </w:r>
+    </w:p>
+    <w:p>
+      <w:pPr>
+        <w:pStyle w:val="Titre3"/>
+      </w:pPr>
+      <w:r>
+        <w:t>DataBase</w:t>
+      </w:r>
+    </w:p>
+    <w:p>
+      <w:r>
+        <w:t xml:space="preserve">C’est classe permet de faire le passage entre le serveur KillerBox et la base de donnée MySQL. Celle-ci permet de masquer l’utilisateur de JDBC et de proposer des méthodes de bases comme ajouter des </w:t>
+      </w:r>
+      <w:r>
+        <w:t>utilisateurs</w:t>
+      </w:r>
+      <w:r>
+        <w:t>, changer un mot-de-passe,  mettre à jour un score d’un joueur, etc.</w:t>
+      </w:r>
+      <w:r>
+        <w:t xml:space="preserve"> Le mot-de-passe n’est pas stocké en clair dans la base de </w:t>
+      </w:r>
+      <w:r>
+        <w:t>données</w:t>
+      </w:r>
+      <w:r>
+        <w:t>, mais est crypté en MD5.</w:t>
+      </w:r>
+    </w:p>
+    <w:p/>
+    <w:p/>
     <w:p>
       <w:pPr>
         <w:sectPr>
@@ -550,21 +940,6 @@
           <w:docGrid w:linePitch="360"/>
         </w:sectPr>
       </w:pPr>
-      <w:r>
-        <w:t>Il est possible d’utiliser cette classe afin d’ajouter différents messages du serveur. (En cas d’ajout de fonctionnalités par exemple)</w:t>
-      </w:r>
-      <w:r>
-        <w:t xml:space="preserve">. Celui-ci est composé d’un </w:t>
-      </w:r>
-      <w:r>
-        <w:rPr>
-          <w:i/>
-        </w:rPr>
-        <w:t>EnumServerStatus</w:t>
-      </w:r>
-      <w:r>
-        <w:t xml:space="preserve"> afin d’indiquer le type de message. Cette classe permet en outre d’implémenter une architecture MVC sur le serveur. C'est-à-dire afficher les messages sur une console, un panneau graphique, etc.</w:t>
-      </w:r>
     </w:p>
     <w:p>
       <w:pPr>
@@ -578,9 +953,9 @@
         <w:lastRenderedPageBreak/>
         <w:drawing>
           <wp:inline distT="0" distB="0" distL="0" distR="0">
-            <wp:extent cx="9191625" cy="6381311"/>
-            <wp:effectExtent l="19050" t="0" r="9525" b="0"/>
-            <wp:docPr id="5" name="Image 4" descr="D:\HEIG-VD\GEN\Labo\KillerBox\Conception\ClassDiagramServer.png"/>
+            <wp:extent cx="9582150" cy="6638925"/>
+            <wp:effectExtent l="19050" t="0" r="0" b="0"/>
+            <wp:docPr id="7" name="Image 6" descr="D:\HEIG-VD\GEN\Labo\KillerBox\Conception\ClassDiagramServer.png"/>
             <wp:cNvGraphicFramePr>
               <a:graphicFrameLocks xmlns:a="http://schemas.openxmlformats.org/drawingml/2006/main" noChangeAspect="1"/>
             </wp:cNvGraphicFramePr>
@@ -588,13 +963,13 @@
               <a:graphicData uri="http://schemas.openxmlformats.org/drawingml/2006/picture">
                 <pic:pic xmlns:pic="http://schemas.openxmlformats.org/drawingml/2006/picture">
                   <pic:nvPicPr>
-                    <pic:cNvPr id="0" name="Picture 4" descr="D:\HEIG-VD\GEN\Labo\KillerBox\Conception\ClassDiagramServer.png"/>
+                    <pic:cNvPr id="0" name="Picture 6" descr="D:\HEIG-VD\GEN\Labo\KillerBox\Conception\ClassDiagramServer.png"/>
                     <pic:cNvPicPr>
                       <a:picLocks noChangeAspect="1" noChangeArrowheads="1"/>
                     </pic:cNvPicPr>
                   </pic:nvPicPr>
                   <pic:blipFill>
-                    <a:blip r:embed="rId7" cstate="print"/>
+                    <a:blip r:embed="rId8" cstate="print"/>
                     <a:srcRect/>
                     <a:stretch>
                       <a:fillRect/>
@@ -603,7 +978,7 @@
                   <pic:spPr bwMode="auto">
                     <a:xfrm>
                       <a:off x="0" y="0"/>
-                      <a:ext cx="9194162" cy="6383072"/>
+                      <a:ext cx="9582150" cy="6638925"/>
                     </a:xfrm>
                     <a:prstGeom prst="rect">
                       <a:avLst/>
@@ -636,6 +1011,202 @@
     <w:p/>
     <w:p>
       <w:pPr>
+        <w:pStyle w:val="Titre1"/>
+      </w:pPr>
+      <w:r>
+        <w:t>Diagramme de classe du client (hors moteur du jeu)</w:t>
+      </w:r>
+    </w:p>
+    <w:p>
+      <w:r>
+        <w:t>Le diagramme de classe suivant montre la partie réseau coté client ainsi que l’interface graphique, sans les différents panels et le moteur de jeu. Un chapitre sur le moteur de jeu y est consacré.</w:t>
+      </w:r>
+    </w:p>
+    <w:p>
+      <w:pPr>
+        <w:pStyle w:val="Titre2"/>
+      </w:pPr>
+      <w:r>
+        <w:t>Package network</w:t>
+      </w:r>
+    </w:p>
+    <w:p>
+      <w:r>
+        <w:t xml:space="preserve">Comme le serveur, le client utilise les services d’un package réseau. </w:t>
+      </w:r>
+      <w:r>
+        <w:t>Ce package à été développé dans une optique de réutilisation.</w:t>
+      </w:r>
+    </w:p>
+    <w:p>
+      <w:pPr>
+        <w:pStyle w:val="Titre3"/>
+      </w:pPr>
+      <w:r>
+        <w:t>Client</w:t>
+      </w:r>
+    </w:p>
+    <w:p>
+      <w:r>
+        <w:t>Représente un modèle de client</w:t>
+      </w:r>
+      <w:r>
+        <w:t xml:space="preserve">. Il est représenté par un status (connecté, non connecté), une adresse et un port  d’un serveur s’il est connecté. </w:t>
+      </w:r>
+      <w:r>
+        <w:t>Le client es</w:t>
+      </w:r>
+      <w:r>
+        <w:t>t un modèle observable en vertu</w:t>
+      </w:r>
+      <w:r>
+        <w:t xml:space="preserve"> de son changement de status  possible.</w:t>
+      </w:r>
+      <w:r>
+        <w:t xml:space="preserve"> Cette classe est donc parfaitement réutilisable et permet d’utiliser ce client dans une optique MVC.</w:t>
+      </w:r>
+    </w:p>
+    <w:p>
+      <w:pPr>
+        <w:pStyle w:val="Titre3"/>
+      </w:pPr>
+      <w:r>
+        <w:t>Controller</w:t>
+      </w:r>
+    </w:p>
+    <w:p>
+      <w:r>
+        <w:t>Joue le rôle d’un contrôleur. Récupère les messages serveur puis les passent à un décodeur qui effectuera les actions adéquates.</w:t>
+      </w:r>
+      <w:r>
+        <w:t xml:space="preserve"> Le contrôleur observe les changements de status du client et quand celui-ci passe en status déconnecté, le contrôleur appelle la méthode </w:t>
+      </w:r>
+      <w:r>
+        <w:rPr>
+          <w:i/>
+        </w:rPr>
+        <w:t xml:space="preserve">setDeconnected() </w:t>
+      </w:r>
+      <w:r>
+        <w:t>qui est abstraite et doit être implémenté dans les contrôleurs client concrets.</w:t>
+      </w:r>
+    </w:p>
+    <w:p>
+      <w:r>
+        <w:t>Lorsque le client repasse en mode connecté, le contrôleur démarre un nouveau thread et remets à jours ses références sur les flux d’input et d’output.</w:t>
+      </w:r>
+    </w:p>
+    <w:p>
+      <w:pPr>
+        <w:pStyle w:val="Titre3"/>
+      </w:pPr>
+      <w:r>
+        <w:t>Decoder</w:t>
+      </w:r>
+    </w:p>
+    <w:p>
+      <w:r>
+        <w:t>Classe abstraite dont le protocole doit être entièrement implémenté par les classes dérivées.</w:t>
+      </w:r>
+    </w:p>
+    <w:p>
+      <w:pPr>
+        <w:pStyle w:val="Titre2"/>
+      </w:pPr>
+      <w:r>
+        <w:t>Package killerbox.network</w:t>
+      </w:r>
+    </w:p>
+    <w:p>
+      <w:r>
+        <w:t>Ce package comprends le contrôleur (</w:t>
+      </w:r>
+      <w:r>
+        <w:rPr>
+          <w:i/>
+        </w:rPr>
+        <w:t>KillerBoxController</w:t>
+      </w:r>
+      <w:r>
+        <w:t>) et le décodeur (</w:t>
+      </w:r>
+      <w:r>
+        <w:rPr>
+          <w:i/>
+        </w:rPr>
+        <w:t>KillerBoxDecoder</w:t>
+      </w:r>
+      <w:r>
+        <w:t>) concrets pour le client.</w:t>
+      </w:r>
+      <w:r>
+        <w:t xml:space="preserve"> </w:t>
+      </w:r>
+      <w:r>
+        <w:rPr>
+          <w:i/>
+        </w:rPr>
+        <w:t>KillerBoxController</w:t>
+      </w:r>
+      <w:r>
+        <w:rPr>
+          <w:i/>
+        </w:rPr>
+        <w:t xml:space="preserve"> </w:t>
+      </w:r>
+      <w:r>
+        <w:t>met à disposition différentes méthodes pour envoyer effectuer des requêtes au serveur.</w:t>
+      </w:r>
+    </w:p>
+    <w:p>
+      <w:pPr>
+        <w:pStyle w:val="Titre2"/>
+      </w:pPr>
+      <w:r>
+        <w:t>Package killerbox.gui</w:t>
+      </w:r>
+    </w:p>
+    <w:p>
+      <w:r>
+        <w:t xml:space="preserve">Ce </w:t>
+      </w:r>
+      <w:r>
+        <w:t>package</w:t>
+      </w:r>
+      <w:r>
+        <w:t xml:space="preserve"> permet de regrouper les éléments graphique du client (hors jeu). </w:t>
+      </w:r>
+    </w:p>
+    <w:p>
+      <w:r>
+        <w:t xml:space="preserve">Celui-ci est composé d’une fenêtre graphique principale </w:t>
+      </w:r>
+      <w:r>
+        <w:rPr>
+          <w:i/>
+        </w:rPr>
+        <w:t>BaseWindow</w:t>
+      </w:r>
+      <w:r>
+        <w:rPr>
+          <w:i/>
+        </w:rPr>
+        <w:t xml:space="preserve"> </w:t>
+      </w:r>
+      <w:r>
+        <w:t>contenant les différents panels.</w:t>
+      </w:r>
+      <w:r>
+        <w:t xml:space="preserve"> La boite de dialogue « about » fait également partie de se </w:t>
+      </w:r>
+      <w:r>
+        <w:t>package.</w:t>
+      </w:r>
+    </w:p>
+    <w:p/>
+    <w:p/>
+    <w:p>
+      <w:pPr>
         <w:sectPr>
           <w:pgSz w:w="11906" w:h="16838"/>
           <w:pgMar w:top="1417" w:right="1417" w:bottom="1417" w:left="1417" w:header="708" w:footer="708" w:gutter="0"/>
@@ -643,6 +1214,191 @@
           <w:docGrid w:linePitch="360"/>
         </w:sectPr>
       </w:pPr>
+    </w:p>
+    <w:p>
+      <w:pPr>
+        <w:sectPr>
+          <w:pgSz w:w="16838" w:h="11906" w:orient="landscape"/>
+          <w:pgMar w:top="720" w:right="720" w:bottom="720" w:left="720" w:header="708" w:footer="708" w:gutter="0"/>
+          <w:cols w:space="708"/>
+          <w:docGrid w:linePitch="360"/>
+        </w:sectPr>
+      </w:pPr>
+      <w:r>
+        <w:rPr>
+          <w:noProof/>
+          <w:lang w:eastAsia="fr-CH"/>
+        </w:rPr>
+        <w:lastRenderedPageBreak/>
+        <w:drawing>
+          <wp:inline distT="0" distB="0" distL="0" distR="0">
+            <wp:extent cx="9448800" cy="6648450"/>
+            <wp:effectExtent l="19050" t="0" r="0" b="0"/>
+            <wp:docPr id="8" name="Image 7" descr="D:\HEIG-VD\GEN\Labo\KillerBox\Conception\Client.png"/>
+            <wp:cNvGraphicFramePr>
+              <a:graphicFrameLocks xmlns:a="http://schemas.openxmlformats.org/drawingml/2006/main" noChangeAspect="1"/>
+            </wp:cNvGraphicFramePr>
+            <a:graphic xmlns:a="http://schemas.openxmlformats.org/drawingml/2006/main">
+              <a:graphicData uri="http://schemas.openxmlformats.org/drawingml/2006/picture">
+                <pic:pic xmlns:pic="http://schemas.openxmlformats.org/drawingml/2006/picture">
+                  <pic:nvPicPr>
+                    <pic:cNvPr id="0" name="Picture 7" descr="D:\HEIG-VD\GEN\Labo\KillerBox\Conception\Client.png"/>
+                    <pic:cNvPicPr>
+                      <a:picLocks noChangeAspect="1" noChangeArrowheads="1"/>
+                    </pic:cNvPicPr>
+                  </pic:nvPicPr>
+                  <pic:blipFill>
+                    <a:blip r:embed="rId9" cstate="print"/>
+                    <a:srcRect/>
+                    <a:stretch>
+                      <a:fillRect/>
+                    </a:stretch>
+                  </pic:blipFill>
+                  <pic:spPr bwMode="auto">
+                    <a:xfrm>
+                      <a:off x="0" y="0"/>
+                      <a:ext cx="9448800" cy="6648450"/>
+                    </a:xfrm>
+                    <a:prstGeom prst="rect">
+                      <a:avLst/>
+                    </a:prstGeom>
+                    <a:noFill/>
+                    <a:ln w="9525">
+                      <a:noFill/>
+                      <a:miter lim="800000"/>
+                      <a:headEnd/>
+                      <a:tailEnd/>
+                    </a:ln>
+                  </pic:spPr>
+                </pic:pic>
+              </a:graphicData>
+            </a:graphic>
+          </wp:inline>
+        </w:drawing>
+      </w:r>
+    </w:p>
+    <w:p>
+      <w:pPr>
+        <w:pStyle w:val="Titre1"/>
+      </w:pPr>
+      <w:r>
+        <w:lastRenderedPageBreak/>
+        <w:t>Mise à jour asynchrone des données</w:t>
+      </w:r>
+    </w:p>
+    <w:p>
+      <w:r>
+        <w:t>La mise à jour des données comme les scores, les utilisateurs connectés à une partie, etc. Sont réactualisé sans que l’utilisateur ne s’en rende compte.  Un bouton actualisé est quand même présents dans la plupart des panels affichant des données serveur.</w:t>
+      </w:r>
+    </w:p>
+    <w:p>
+      <w:r>
+        <w:t>Un thread permet de collecter et rafraichir l’affichage tout le x secondes. Le thread utilise la notion de moniteur (</w:t>
+      </w:r>
+      <w:r>
+        <w:rPr>
+          <w:i/>
+        </w:rPr>
+        <w:t>wait()</w:t>
+      </w:r>
+      <w:r>
+        <w:t xml:space="preserve"> et </w:t>
+      </w:r>
+      <w:r>
+        <w:rPr>
+          <w:i/>
+        </w:rPr>
+        <w:t>notify()</w:t>
+      </w:r>
+      <w:r>
+        <w:t>) pour garantir une cohérence entre le moment ou une requête à été effectué et la réception des données.</w:t>
+      </w:r>
+    </w:p>
+    <w:p>
+      <w:r>
+        <w:t xml:space="preserve">Les données sont regroupées sous une classe commune  </w:t>
+      </w:r>
+      <w:r>
+        <w:rPr>
+          <w:i/>
+        </w:rPr>
+        <w:t>Data</w:t>
+      </w:r>
+      <w:r>
+        <w:t xml:space="preserve"> qui change de status lors de l’arrivée de nouvelles données.</w:t>
+      </w:r>
+    </w:p>
+    <w:p>
+      <w:r>
+        <w:t xml:space="preserve">On peut représenter le scénario </w:t>
+      </w:r>
+      <w:r>
+        <w:t>de mise à jour du tableau des scores par le diagramme de séquence suivant :</w:t>
+      </w:r>
+    </w:p>
+    <w:p>
+      <w:pPr>
+        <w:sectPr>
+          <w:pgSz w:w="11906" w:h="16838"/>
+          <w:pgMar w:top="1417" w:right="1417" w:bottom="1417" w:left="1417" w:header="708" w:footer="708" w:gutter="0"/>
+          <w:cols w:space="708"/>
+          <w:docGrid w:linePitch="360"/>
+        </w:sectPr>
+      </w:pPr>
+    </w:p>
+    <w:p>
+      <w:r>
+        <w:rPr>
+          <w:noProof/>
+          <w:lang w:eastAsia="fr-CH"/>
+        </w:rPr>
+        <w:lastRenderedPageBreak/>
+        <w:drawing>
+          <wp:inline distT="0" distB="0" distL="0" distR="0">
+            <wp:extent cx="9778192" cy="6181725"/>
+            <wp:effectExtent l="19050" t="0" r="0" b="0"/>
+            <wp:docPr id="10" name="Image 8" descr="D:\HEIG-VD\GEN\Labo\KillerBox\Conception\SequenceDiagramData.png"/>
+            <wp:cNvGraphicFramePr>
+              <a:graphicFrameLocks xmlns:a="http://schemas.openxmlformats.org/drawingml/2006/main" noChangeAspect="1"/>
+            </wp:cNvGraphicFramePr>
+            <a:graphic xmlns:a="http://schemas.openxmlformats.org/drawingml/2006/main">
+              <a:graphicData uri="http://schemas.openxmlformats.org/drawingml/2006/picture">
+                <pic:pic xmlns:pic="http://schemas.openxmlformats.org/drawingml/2006/picture">
+                  <pic:nvPicPr>
+                    <pic:cNvPr id="0" name="Picture 8" descr="D:\HEIG-VD\GEN\Labo\KillerBox\Conception\SequenceDiagramData.png"/>
+                    <pic:cNvPicPr>
+                      <a:picLocks noChangeAspect="1" noChangeArrowheads="1"/>
+                    </pic:cNvPicPr>
+                  </pic:nvPicPr>
+                  <pic:blipFill>
+                    <a:blip r:embed="rId10" cstate="print"/>
+                    <a:srcRect/>
+                    <a:stretch>
+                      <a:fillRect/>
+                    </a:stretch>
+                  </pic:blipFill>
+                  <pic:spPr bwMode="auto">
+                    <a:xfrm>
+                      <a:off x="0" y="0"/>
+                      <a:ext cx="9780043" cy="6182895"/>
+                    </a:xfrm>
+                    <a:prstGeom prst="rect">
+                      <a:avLst/>
+                    </a:prstGeom>
+                    <a:noFill/>
+                    <a:ln w="9525">
+                      <a:noFill/>
+                      <a:miter lim="800000"/>
+                      <a:headEnd/>
+                      <a:tailEnd/>
+                    </a:ln>
+                  </pic:spPr>
+                </pic:pic>
+              </a:graphicData>
+            </a:graphic>
+          </wp:inline>
+        </w:drawing>
+      </w:r>
     </w:p>
     <w:p/>
     <w:sectPr>
@@ -1007,7 +1763,6 @@
   <w:style w:type="character" w:default="1" w:styleId="Policepardfaut">
     <w:name w:val="Default Paragraph Font"/>
     <w:uiPriority w:val="1"/>
-    <w:semiHidden/>
     <w:unhideWhenUsed/>
   </w:style>
   <w:style w:type="table" w:default="1" w:styleId="TableauNormal">
@@ -1398,4 +2153,16 @@
   <a:objectDefaults/>
   <a:extraClrSchemeLst/>
 </a:theme>
+</file>
+
+<file path=customXml/item1.xml><?xml version="1.0" encoding="utf-8"?>
+<b:Sources xmlns:b="http://schemas.openxmlformats.org/officeDocument/2006/bibliography" xmlns="http://schemas.openxmlformats.org/officeDocument/2006/bibliography" SelectedStyle="\APA.XSL" StyleName="APA"/>
+</file>
+
+<file path=customXml/itemProps1.xml><?xml version="1.0" encoding="utf-8"?>
+<ds:datastoreItem xmlns:ds="http://schemas.openxmlformats.org/officeDocument/2006/customXml" ds:itemID="{71CDAC90-FCA3-4008-B574-C791CE1ED139}">
+  <ds:schemaRefs>
+    <ds:schemaRef ds:uri="http://schemas.openxmlformats.org/officeDocument/2006/bibliography"/>
+  </ds:schemaRefs>
+</ds:datastoreItem>
 </file>
</xml_diff>